<commit_message>
banco de dados "PrimeiraBD" criado
</commit_message>
<xml_diff>
--- a/Conceitos.docx
+++ b/Conceitos.docx
@@ -36,47 +36,7 @@
           <w:color w:val="3A3A3A"/>
           <w:shd w:val="clear" w:color="auto" w:fill="FFFFFF"/>
         </w:rPr>
-        <w:t xml:space="preserve">Mapeamento Objeto-Relacional (ORM) é um framework </w:t>
-      </w:r>
-      <w:r>
-        <w:rPr>
-          <w:rFonts w:ascii="Trebuchet MS" w:hAnsi="Trebuchet MS"/>
-          <w:color w:val="3A3A3A"/>
-          <w:shd w:val="clear" w:color="auto" w:fill="FFFFFF"/>
-        </w:rPr>
-        <w:t>ou</w:t>
-      </w:r>
-      <w:r>
-        <w:rPr>
-          <w:rFonts w:ascii="Trebuchet MS" w:hAnsi="Trebuchet MS"/>
-          <w:color w:val="3A3A3A"/>
-          <w:shd w:val="clear" w:color="auto" w:fill="FFFFFF"/>
-        </w:rPr>
-        <w:t xml:space="preserve"> conjunto de classes </w:t>
-      </w:r>
-      <w:r>
-        <w:rPr>
-          <w:rFonts w:ascii="Trebuchet MS" w:hAnsi="Trebuchet MS"/>
-          <w:color w:val="3A3A3A"/>
-          <w:shd w:val="clear" w:color="auto" w:fill="FFFFFF"/>
-        </w:rPr>
-        <w:t xml:space="preserve">que cria uma ponte entre o </w:t>
-      </w:r>
-      <w:r>
-        <w:rPr>
-          <w:rFonts w:ascii="Trebuchet MS" w:hAnsi="Trebuchet MS"/>
-          <w:color w:val="3A3A3A"/>
-          <w:shd w:val="clear" w:color="auto" w:fill="FFFFFF"/>
-        </w:rPr>
-        <w:t>modelo relacional e o modelo orientado a objetos</w:t>
-      </w:r>
-      <w:r>
-        <w:rPr>
-          <w:rFonts w:ascii="Trebuchet MS" w:hAnsi="Trebuchet MS"/>
-          <w:color w:val="3A3A3A"/>
-          <w:shd w:val="clear" w:color="auto" w:fill="FFFFFF"/>
-        </w:rPr>
-        <w:t xml:space="preserve">, facilitando o trato com as informações a serem armazenadas ou recuperadas no banco de dados. </w:t>
+        <w:t xml:space="preserve">Mapeamento Objeto-Relacional (ORM) é um framework ou conjunto de classes que cria uma ponte entre o modelo relacional e o modelo orientado a objetos, facilitando o trato com as informações a serem armazenadas ou recuperadas no banco de dados. </w:t>
       </w:r>
     </w:p>
     <w:p>
@@ -282,15 +242,7 @@
           <w:color w:val="3A3A3A"/>
           <w:shd w:val="clear" w:color="auto" w:fill="FFFFFF"/>
         </w:rPr>
-        <w:t>É um framework objeto-relacional que permite que o .NET consiga trabalhar com o banco de dados relacional usando seus objetos, eliminando o tempo que os programadores perdiam montando as querys.</w:t>
-      </w:r>
-      <w:r>
-        <w:rPr>
-          <w:rFonts w:ascii="Trebuchet MS" w:hAnsi="Trebuchet MS"/>
-          <w:color w:val="3A3A3A"/>
-          <w:shd w:val="clear" w:color="auto" w:fill="FFFFFF"/>
-        </w:rPr>
-        <w:t xml:space="preserve"> </w:t>
+        <w:t xml:space="preserve">É um framework objeto-relacional que permite que o .NET consiga trabalhar com o banco de dados relacional usando seus objetos, eliminando o tempo que os programadores perdiam montando as querys. </w:t>
       </w:r>
     </w:p>
     <w:p>
@@ -336,16 +288,7 @@
           <w:color w:val="3A3A3A"/>
           <w:shd w:val="clear" w:color="auto" w:fill="FFFFFF"/>
         </w:rPr>
-        <w:t>Para que serve a classe context</w:t>
-      </w:r>
-      <w:r>
-        <w:rPr>
-          <w:rFonts w:ascii="Trebuchet MS" w:hAnsi="Trebuchet MS"/>
-          <w:b/>
-          <w:color w:val="3A3A3A"/>
-          <w:shd w:val="clear" w:color="auto" w:fill="FFFFFF"/>
-        </w:rPr>
-        <w:t>o</w:t>
+        <w:t>Para que serve a classe contexto</w:t>
       </w:r>
       <w:r>
         <w:rPr>
@@ -462,6 +405,11 @@
     <w:p>
       <w:pPr>
         <w:ind w:firstLine="708"/>
+        <w:rPr>
+          <w:rFonts w:ascii="Trebuchet MS" w:hAnsi="Trebuchet MS"/>
+          <w:color w:val="3A3A3A"/>
+          <w:shd w:val="clear" w:color="auto" w:fill="FFFFFF"/>
+        </w:rPr>
       </w:pPr>
       <w:r>
         <w:rPr>
@@ -488,6 +436,512 @@
           <w:shd w:val="clear" w:color="auto" w:fill="FFFFFF"/>
         </w:rPr>
         <w:t xml:space="preserve"> Framework que serve para mapear um objeto que será relacionado ao banco de dados. Usado na configuração da classe de contexto.</w:t>
+      </w:r>
+    </w:p>
+    <w:p>
+      <w:pPr>
+        <w:ind w:firstLine="708"/>
+        <w:rPr>
+          <w:rFonts w:ascii="Trebuchet MS" w:hAnsi="Trebuchet MS"/>
+          <w:color w:val="3A3A3A"/>
+          <w:shd w:val="clear" w:color="auto" w:fill="FFFFFF"/>
+        </w:rPr>
+      </w:pPr>
+    </w:p>
+    <w:p>
+      <w:pPr>
+        <w:ind w:firstLine="708"/>
+        <w:rPr>
+          <w:rFonts w:ascii="Trebuchet MS" w:hAnsi="Trebuchet MS"/>
+          <w:color w:val="3A3A3A"/>
+          <w:shd w:val="clear" w:color="auto" w:fill="FFFFFF"/>
+        </w:rPr>
+      </w:pPr>
+    </w:p>
+    <w:p>
+      <w:pPr>
+        <w:ind w:firstLine="708"/>
+        <w:rPr>
+          <w:rFonts w:ascii="Trebuchet MS" w:hAnsi="Trebuchet MS"/>
+          <w:color w:val="3A3A3A"/>
+          <w:shd w:val="clear" w:color="auto" w:fill="FFFFFF"/>
+        </w:rPr>
+      </w:pPr>
+    </w:p>
+    <w:p>
+      <w:pPr>
+        <w:ind w:firstLine="708"/>
+        <w:rPr>
+          <w:rFonts w:ascii="Trebuchet MS" w:hAnsi="Trebuchet MS"/>
+          <w:color w:val="3A3A3A"/>
+          <w:shd w:val="clear" w:color="auto" w:fill="FFFFFF"/>
+        </w:rPr>
+      </w:pPr>
+    </w:p>
+    <w:p>
+      <w:pPr>
+        <w:ind w:firstLine="708"/>
+        <w:rPr>
+          <w:rFonts w:ascii="Trebuchet MS" w:hAnsi="Trebuchet MS"/>
+          <w:color w:val="3A3A3A"/>
+          <w:shd w:val="clear" w:color="auto" w:fill="FFFFFF"/>
+        </w:rPr>
+      </w:pPr>
+    </w:p>
+    <w:p>
+      <w:pPr>
+        <w:ind w:firstLine="708"/>
+        <w:rPr>
+          <w:rFonts w:ascii="Trebuchet MS" w:hAnsi="Trebuchet MS"/>
+          <w:color w:val="3A3A3A"/>
+          <w:shd w:val="clear" w:color="auto" w:fill="FFFFFF"/>
+        </w:rPr>
+      </w:pPr>
+    </w:p>
+    <w:p>
+      <w:pPr>
+        <w:ind w:firstLine="708"/>
+        <w:rPr>
+          <w:rFonts w:ascii="Trebuchet MS" w:hAnsi="Trebuchet MS"/>
+          <w:b/>
+          <w:color w:val="3A3A3A"/>
+          <w:shd w:val="clear" w:color="auto" w:fill="FFFFFF"/>
+        </w:rPr>
+      </w:pPr>
+      <w:r>
+        <w:rPr>
+          <w:rFonts w:ascii="Trebuchet MS" w:hAnsi="Trebuchet MS"/>
+          <w:b/>
+          <w:color w:val="3A3A3A"/>
+          <w:shd w:val="clear" w:color="auto" w:fill="FFFFFF"/>
+        </w:rPr>
+        <w:lastRenderedPageBreak/>
+        <w:t>NOVA ENTIDADE</w:t>
+      </w:r>
+    </w:p>
+    <w:p>
+      <w:pPr>
+        <w:ind w:firstLine="708"/>
+        <w:rPr>
+          <w:rFonts w:ascii="Trebuchet MS" w:hAnsi="Trebuchet MS"/>
+          <w:b/>
+          <w:color w:val="3A3A3A"/>
+          <w:shd w:val="clear" w:color="auto" w:fill="FFFFFF"/>
+        </w:rPr>
+      </w:pPr>
+    </w:p>
+    <w:p>
+      <w:pPr>
+        <w:ind w:firstLine="708"/>
+        <w:rPr>
+          <w:rFonts w:ascii="Trebuchet MS" w:hAnsi="Trebuchet MS"/>
+          <w:b/>
+          <w:color w:val="3A3A3A"/>
+          <w:u w:val="single"/>
+          <w:shd w:val="clear" w:color="auto" w:fill="FFFFFF"/>
+        </w:rPr>
+      </w:pPr>
+      <w:r>
+        <w:rPr>
+          <w:rFonts w:ascii="Consolas" w:hAnsi="Consolas" w:cs="Consolas"/>
+          <w:color w:val="008000"/>
+          <w:sz w:val="19"/>
+          <w:szCs w:val="19"/>
+        </w:rPr>
+        <w:t xml:space="preserve">&gt; Botão direito na tela em branco &gt; </w:t>
+      </w:r>
+      <w:proofErr w:type="spellStart"/>
+      <w:r>
+        <w:rPr>
+          <w:rFonts w:ascii="Consolas" w:hAnsi="Consolas" w:cs="Consolas"/>
+          <w:color w:val="008000"/>
+          <w:sz w:val="19"/>
+          <w:szCs w:val="19"/>
+        </w:rPr>
+        <w:t>Add</w:t>
+      </w:r>
+      <w:proofErr w:type="spellEnd"/>
+      <w:r>
+        <w:rPr>
+          <w:rFonts w:ascii="Consolas" w:hAnsi="Consolas" w:cs="Consolas"/>
+          <w:color w:val="008000"/>
+          <w:sz w:val="19"/>
+          <w:szCs w:val="19"/>
+        </w:rPr>
+        <w:t xml:space="preserve"> New </w:t>
+      </w:r>
+      <w:proofErr w:type="spellStart"/>
+      <w:r>
+        <w:rPr>
+          <w:rFonts w:ascii="Consolas" w:hAnsi="Consolas" w:cs="Consolas"/>
+          <w:color w:val="008000"/>
+          <w:sz w:val="19"/>
+          <w:szCs w:val="19"/>
+        </w:rPr>
+        <w:t>Entity</w:t>
+      </w:r>
+      <w:proofErr w:type="spellEnd"/>
+    </w:p>
+    <w:p>
+      <w:pPr>
+        <w:ind w:firstLine="708"/>
+        <w:rPr>
+          <w:rFonts w:ascii="Trebuchet MS" w:hAnsi="Trebuchet MS"/>
+          <w:color w:val="3A3A3A"/>
+          <w:shd w:val="clear" w:color="auto" w:fill="FFFFFF"/>
+        </w:rPr>
+      </w:pPr>
+    </w:p>
+    <w:p>
+      <w:pPr>
+        <w:ind w:firstLine="708"/>
+      </w:pPr>
+      <w:r>
+        <w:rPr>
+          <w:noProof/>
+          <w:lang w:eastAsia="pt-BR"/>
+        </w:rPr>
+        <w:drawing>
+          <wp:inline distT="0" distB="0" distL="0" distR="0" wp14:anchorId="330A7C5B" wp14:editId="62BFCAA2">
+            <wp:extent cx="5400040" cy="4937125"/>
+            <wp:effectExtent l="0" t="0" r="0" b="0"/>
+            <wp:docPr id="1" name="Imagem 1"/>
+            <wp:cNvGraphicFramePr>
+              <a:graphicFrameLocks xmlns:a="http://schemas.openxmlformats.org/drawingml/2006/main" noChangeAspect="1"/>
+            </wp:cNvGraphicFramePr>
+            <a:graphic xmlns:a="http://schemas.openxmlformats.org/drawingml/2006/main">
+              <a:graphicData uri="http://schemas.openxmlformats.org/drawingml/2006/picture">
+                <pic:pic xmlns:pic="http://schemas.openxmlformats.org/drawingml/2006/picture">
+                  <pic:nvPicPr>
+                    <pic:cNvPr id="1" name=""/>
+                    <pic:cNvPicPr/>
+                  </pic:nvPicPr>
+                  <pic:blipFill>
+                    <a:blip r:embed="rId4"/>
+                    <a:stretch>
+                      <a:fillRect/>
+                    </a:stretch>
+                  </pic:blipFill>
+                  <pic:spPr>
+                    <a:xfrm>
+                      <a:off x="0" y="0"/>
+                      <a:ext cx="5400040" cy="4937125"/>
+                    </a:xfrm>
+                    <a:prstGeom prst="rect">
+                      <a:avLst/>
+                    </a:prstGeom>
+                  </pic:spPr>
+                </pic:pic>
+              </a:graphicData>
+            </a:graphic>
+          </wp:inline>
+        </w:drawing>
+      </w:r>
+    </w:p>
+    <w:p>
+      <w:pPr>
+        <w:ind w:firstLine="708"/>
+      </w:pPr>
+    </w:p>
+    <w:p>
+      <w:pPr>
+        <w:ind w:firstLine="708"/>
+      </w:pPr>
+    </w:p>
+    <w:p>
+      <w:pPr>
+        <w:ind w:firstLine="708"/>
+      </w:pPr>
+    </w:p>
+    <w:p>
+      <w:pPr>
+        <w:ind w:firstLine="708"/>
+      </w:pPr>
+    </w:p>
+    <w:p>
+      <w:pPr>
+        <w:ind w:firstLine="708"/>
+      </w:pPr>
+    </w:p>
+    <w:p>
+      <w:pPr>
+        <w:ind w:firstLine="708"/>
+      </w:pPr>
+    </w:p>
+    <w:p>
+      <w:pPr>
+        <w:ind w:firstLine="708"/>
+      </w:pPr>
+    </w:p>
+    <w:p>
+      <w:pPr>
+        <w:ind w:firstLine="708"/>
+      </w:pPr>
+    </w:p>
+    <w:p>
+      <w:pPr>
+        <w:ind w:firstLine="708"/>
+      </w:pPr>
+    </w:p>
+    <w:p>
+      <w:pPr>
+        <w:ind w:firstLine="708"/>
+      </w:pPr>
+    </w:p>
+    <w:p>
+      <w:pPr>
+        <w:ind w:firstLine="708"/>
+      </w:pPr>
+    </w:p>
+    <w:p>
+      <w:pPr>
+        <w:ind w:firstLine="708"/>
+        <w:rPr>
+          <w:rFonts w:ascii="Trebuchet MS" w:hAnsi="Trebuchet MS"/>
+          <w:b/>
+          <w:color w:val="3A3A3A"/>
+          <w:shd w:val="clear" w:color="auto" w:fill="FFFFFF"/>
+        </w:rPr>
+      </w:pPr>
+      <w:r>
+        <w:rPr>
+          <w:rFonts w:ascii="Trebuchet MS" w:hAnsi="Trebuchet MS"/>
+          <w:b/>
+          <w:color w:val="3A3A3A"/>
+          <w:shd w:val="clear" w:color="auto" w:fill="FFFFFF"/>
+        </w:rPr>
+        <w:t>NOVO RELACIONAMENTO</w:t>
+      </w:r>
+    </w:p>
+    <w:p>
+      <w:pPr>
+        <w:autoSpaceDE w:val="0"/>
+        <w:autoSpaceDN w:val="0"/>
+        <w:adjustRightInd w:val="0"/>
+        <w:spacing w:after="0" w:line="240" w:lineRule="auto"/>
+        <w:rPr>
+          <w:rFonts w:ascii="Consolas" w:hAnsi="Consolas" w:cs="Consolas"/>
+          <w:color w:val="008000"/>
+          <w:sz w:val="19"/>
+          <w:szCs w:val="19"/>
+        </w:rPr>
+      </w:pPr>
+      <w:r>
+        <w:rPr>
+          <w:rFonts w:ascii="Consolas" w:hAnsi="Consolas" w:cs="Consolas"/>
+          <w:color w:val="008000"/>
+          <w:sz w:val="19"/>
+          <w:szCs w:val="19"/>
+        </w:rPr>
+        <w:t xml:space="preserve">    </w:t>
+      </w:r>
+    </w:p>
+    <w:p>
+      <w:pPr>
+        <w:autoSpaceDE w:val="0"/>
+        <w:autoSpaceDN w:val="0"/>
+        <w:adjustRightInd w:val="0"/>
+        <w:spacing w:after="0" w:line="240" w:lineRule="auto"/>
+        <w:rPr>
+          <w:rFonts w:ascii="Consolas" w:hAnsi="Consolas" w:cs="Consolas"/>
+          <w:color w:val="008000"/>
+          <w:sz w:val="19"/>
+          <w:szCs w:val="19"/>
+        </w:rPr>
+      </w:pPr>
+      <w:r>
+        <w:rPr>
+          <w:rFonts w:ascii="Consolas" w:hAnsi="Consolas" w:cs="Consolas"/>
+          <w:color w:val="008000"/>
+          <w:sz w:val="19"/>
+          <w:szCs w:val="19"/>
+        </w:rPr>
+        <w:t xml:space="preserve">     </w:t>
+      </w:r>
+    </w:p>
+    <w:p>
+      <w:pPr>
+        <w:ind w:firstLine="708"/>
+        <w:rPr>
+          <w:rFonts w:ascii="Trebuchet MS" w:hAnsi="Trebuchet MS"/>
+          <w:b/>
+          <w:color w:val="3A3A3A"/>
+          <w:u w:val="single"/>
+          <w:shd w:val="clear" w:color="auto" w:fill="FFFFFF"/>
+        </w:rPr>
+      </w:pPr>
+      <w:r>
+        <w:rPr>
+          <w:rFonts w:ascii="Consolas" w:hAnsi="Consolas" w:cs="Consolas"/>
+          <w:color w:val="008000"/>
+          <w:sz w:val="19"/>
+          <w:szCs w:val="19"/>
+        </w:rPr>
+        <w:t xml:space="preserve">&gt; Botão direito na tela em branco &gt; </w:t>
+      </w:r>
+      <w:proofErr w:type="spellStart"/>
+      <w:r>
+        <w:rPr>
+          <w:rFonts w:ascii="Consolas" w:hAnsi="Consolas" w:cs="Consolas"/>
+          <w:color w:val="008000"/>
+          <w:sz w:val="19"/>
+          <w:szCs w:val="19"/>
+        </w:rPr>
+        <w:t>Add</w:t>
+      </w:r>
+      <w:proofErr w:type="spellEnd"/>
+      <w:r>
+        <w:rPr>
+          <w:rFonts w:ascii="Consolas" w:hAnsi="Consolas" w:cs="Consolas"/>
+          <w:color w:val="008000"/>
+          <w:sz w:val="19"/>
+          <w:szCs w:val="19"/>
+        </w:rPr>
+        <w:t xml:space="preserve"> New </w:t>
+      </w:r>
+      <w:proofErr w:type="spellStart"/>
+      <w:r>
+        <w:rPr>
+          <w:rFonts w:ascii="Consolas" w:hAnsi="Consolas" w:cs="Consolas"/>
+          <w:color w:val="008000"/>
+          <w:sz w:val="19"/>
+          <w:szCs w:val="19"/>
+        </w:rPr>
+        <w:t>Association</w:t>
+      </w:r>
+      <w:proofErr w:type="spellEnd"/>
+    </w:p>
+    <w:p>
+      <w:pPr>
+        <w:ind w:firstLine="708"/>
+      </w:pPr>
+    </w:p>
+    <w:p>
+      <w:pPr>
+        <w:ind w:firstLine="708"/>
+      </w:pPr>
+    </w:p>
+    <w:p>
+      <w:pPr>
+        <w:ind w:firstLine="708"/>
+      </w:pPr>
+      <w:r>
+        <w:rPr>
+          <w:noProof/>
+          <w:lang w:eastAsia="pt-BR"/>
+        </w:rPr>
+        <w:drawing>
+          <wp:inline distT="0" distB="0" distL="0" distR="0" wp14:anchorId="078E55BE" wp14:editId="52DA7EC9">
+            <wp:extent cx="5048250" cy="5476875"/>
+            <wp:effectExtent l="0" t="0" r="0" b="9525"/>
+            <wp:docPr id="2" name="Imagem 2"/>
+            <wp:cNvGraphicFramePr>
+              <a:graphicFrameLocks xmlns:a="http://schemas.openxmlformats.org/drawingml/2006/main" noChangeAspect="1"/>
+            </wp:cNvGraphicFramePr>
+            <a:graphic xmlns:a="http://schemas.openxmlformats.org/drawingml/2006/main">
+              <a:graphicData uri="http://schemas.openxmlformats.org/drawingml/2006/picture">
+                <pic:pic xmlns:pic="http://schemas.openxmlformats.org/drawingml/2006/picture">
+                  <pic:nvPicPr>
+                    <pic:cNvPr id="1" name=""/>
+                    <pic:cNvPicPr/>
+                  </pic:nvPicPr>
+                  <pic:blipFill>
+                    <a:blip r:embed="rId5"/>
+                    <a:stretch>
+                      <a:fillRect/>
+                    </a:stretch>
+                  </pic:blipFill>
+                  <pic:spPr>
+                    <a:xfrm>
+                      <a:off x="0" y="0"/>
+                      <a:ext cx="5048250" cy="5476875"/>
+                    </a:xfrm>
+                    <a:prstGeom prst="rect">
+                      <a:avLst/>
+                    </a:prstGeom>
+                  </pic:spPr>
+                </pic:pic>
+              </a:graphicData>
+            </a:graphic>
+          </wp:inline>
+        </w:drawing>
+      </w:r>
+    </w:p>
+    <w:p>
+      <w:pPr>
+        <w:ind w:firstLine="708"/>
+      </w:pPr>
+    </w:p>
+    <w:p>
+      <w:pPr>
+        <w:ind w:firstLine="708"/>
+        <w:rPr>
+          <w:b/>
+        </w:rPr>
+      </w:pPr>
+      <w:r>
+        <w:rPr>
+          <w:b/>
+        </w:rPr>
+        <w:t>CRIANDO NOVA CONEXÃO</w:t>
+      </w:r>
+    </w:p>
+    <w:p>
+      <w:pPr>
+        <w:ind w:firstLine="708"/>
+        <w:rPr>
+          <w:b/>
+        </w:rPr>
+      </w:pPr>
+    </w:p>
+    <w:p>
+      <w:pPr>
+        <w:ind w:firstLine="708"/>
+        <w:rPr>
+          <w:b/>
+        </w:rPr>
+      </w:pPr>
+      <w:r>
+        <w:rPr>
+          <w:noProof/>
+          <w:lang w:eastAsia="pt-BR"/>
+        </w:rPr>
+        <w:lastRenderedPageBreak/>
+        <w:drawing>
+          <wp:inline distT="0" distB="0" distL="0" distR="0" wp14:anchorId="2455B24B" wp14:editId="35E2BFED">
+            <wp:extent cx="5400040" cy="5626735"/>
+            <wp:effectExtent l="0" t="0" r="0" b="0"/>
+            <wp:docPr id="3" name="Imagem 3"/>
+            <wp:cNvGraphicFramePr>
+              <a:graphicFrameLocks xmlns:a="http://schemas.openxmlformats.org/drawingml/2006/main" noChangeAspect="1"/>
+            </wp:cNvGraphicFramePr>
+            <a:graphic xmlns:a="http://schemas.openxmlformats.org/drawingml/2006/main">
+              <a:graphicData uri="http://schemas.openxmlformats.org/drawingml/2006/picture">
+                <pic:pic xmlns:pic="http://schemas.openxmlformats.org/drawingml/2006/picture">
+                  <pic:nvPicPr>
+                    <pic:cNvPr id="1" name=""/>
+                    <pic:cNvPicPr/>
+                  </pic:nvPicPr>
+                  <pic:blipFill>
+                    <a:blip r:embed="rId6"/>
+                    <a:stretch>
+                      <a:fillRect/>
+                    </a:stretch>
+                  </pic:blipFill>
+                  <pic:spPr>
+                    <a:xfrm>
+                      <a:off x="0" y="0"/>
+                      <a:ext cx="5400040" cy="5626735"/>
+                    </a:xfrm>
+                    <a:prstGeom prst="rect">
+                      <a:avLst/>
+                    </a:prstGeom>
+                  </pic:spPr>
+                </pic:pic>
+              </a:graphicData>
+            </a:graphic>
+          </wp:inline>
+        </w:drawing>
       </w:r>
       <w:bookmarkStart w:id="0" w:name="_GoBack"/>
       <w:bookmarkEnd w:id="0"/>

</xml_diff>